<commit_message>
Add British English style guide and update MCP tool documentation
- Create comprehensive grammar.md with British English conventions
  - Spelling rules (-ise, -our, -re, licence/license)
  - Legal terminology (British vs American)
  - Punctuation (no Oxford comma, no em/en dashes)
  - Contract drafting conventions
  - Plain English guidance

- Rename eli.md to effi_mcp_tool_guide.md
- Add Plan MCP tools section (11 task management tools)
- Add Para ID tools, Attachment tools, Footnote tools
- Update directory structure (plans/, logs/)
- Add Pattern 5: Task Management workflow
</commit_message>
<xml_diff>
--- a/EL_Projects/Youtility/drafts/current_drafts/Youtility-Pockit POC Agreement v0.1.docx
+++ b/EL_Projects/Youtility/drafts/current_drafts/Youtility-Pockit POC Agreement v0.1.docx
@@ -13,13 +13,7 @@
         <w:rPr>
           <w:b/>
         </w:rPr>
-        <w:t>PROOF OF CONCEPT SERVICES</w:t>
-      </w:r>
-      <w:r>
-        <w:rPr>
-          <w:b/>
-        </w:rPr>
-        <w:t xml:space="preserve"> CONTRACT</w:t>
+        <w:t>PROOF OF CONCEPT SERVICES CONTRACT 2</w:t>
       </w:r>
     </w:p>
     <w:p>

</xml_diff>